<commit_message>
Tutorial 1 - we are almost there
</commit_message>
<xml_diff>
--- a/ink.tutorials/src/main/resources/Tutorial/InkTutorial_1_001.docx
+++ b/ink.tutorials/src/main/resources/Tutorial/InkTutorial_1_001.docx
@@ -159,6 +159,47 @@
       </w:r>
       <w:r>
         <w:t>help in this use-case.</w:t>
+      </w:r>
+    </w:p>
+    <w:p>
+      <w:r>
+        <w:t>At this stage we recommend you install an Ink IDE.  See “</w:t>
+      </w:r>
+      <w:r>
+        <w:fldChar w:fldCharType="begin"/>
+      </w:r>
+      <w:r>
+        <w:instrText xml:space="preserve"> REF _Ref291607378 \h </w:instrText>
+      </w:r>
+      <w:r>
+        <w:fldChar w:fldCharType="separate"/>
+      </w:r>
+      <w:r>
+        <w:rPr>
+          <w:sz w:val="30"/>
+          <w:szCs w:val="30"/>
+        </w:rPr>
+        <w:t xml:space="preserve">Ink Tutorial– Installation </w:t>
+      </w:r>
+      <w:r>
+        <w:rPr>
+          <w:sz w:val="30"/>
+          <w:szCs w:val="30"/>
+        </w:rPr>
+        <w:t>G</w:t>
+      </w:r>
+      <w:r>
+        <w:rPr>
+          <w:sz w:val="30"/>
+          <w:szCs w:val="30"/>
+        </w:rPr>
+        <w:t>uide</w:t>
+      </w:r>
+      <w:r>
+        <w:fldChar w:fldCharType="end"/>
+      </w:r>
+      <w:r>
+        <w:t>” below.</w:t>
       </w:r>
     </w:p>
     <w:p>
@@ -1041,6 +1082,7 @@
           <w:sz w:val="20"/>
           <w:szCs w:val="20"/>
         </w:rPr>
+        <w:lastRenderedPageBreak/>
         <w:tab/>
       </w:r>
       <w:r>
@@ -1152,7 +1194,6 @@
           <w:sz w:val="20"/>
           <w:szCs w:val="20"/>
         </w:rPr>
-        <w:lastRenderedPageBreak/>
         <w:tab/>
       </w:r>
       <w:r>
@@ -3497,7 +3538,7 @@
                     </pic:cNvPicPr>
                   </pic:nvPicPr>
                   <pic:blipFill>
-                    <a:blip r:embed="rId5"/>
+                    <a:blip r:embed="rId6"/>
                     <a:srcRect/>
                     <a:stretch>
                       <a:fillRect/>
@@ -6358,7 +6399,7 @@
       <w:r>
         <w:t xml:space="preserve">Ink uses SDL concrete syntax, you can learn more about it here: </w:t>
       </w:r>
-      <w:hyperlink r:id="rId6" w:history="1">
+      <w:hyperlink r:id="rId7" w:history="1">
         <w:r>
           <w:rPr>
             <w:rStyle w:val="Hyperlink"/>
@@ -6606,12 +6647,1208 @@
       </w:tr>
     </w:tbl>
     <w:p/>
+    <w:p>
+      <w:r>
+        <w:br w:type="page"/>
+      </w:r>
+    </w:p>
+    <w:p>
+      <w:pPr>
+        <w:pStyle w:val="Heading1"/>
+        <w:rPr>
+          <w:sz w:val="30"/>
+          <w:szCs w:val="30"/>
+        </w:rPr>
+      </w:pPr>
+      <w:bookmarkStart w:id="0" w:name="_Ref291607378"/>
+      <w:r>
+        <w:rPr>
+          <w:sz w:val="30"/>
+          <w:szCs w:val="30"/>
+        </w:rPr>
+        <w:lastRenderedPageBreak/>
+        <w:t>Ink Tutorial– Installation Guide</w:t>
+      </w:r>
+      <w:bookmarkEnd w:id="0"/>
+    </w:p>
+    <w:p>
+      <w:pPr>
+        <w:pStyle w:val="ListParagraph"/>
+        <w:numPr>
+          <w:ilvl w:val="0"/>
+          <w:numId w:val="4"/>
+        </w:numPr>
+        <w:rPr>
+          <w:sz w:val="24"/>
+          <w:szCs w:val="24"/>
+        </w:rPr>
+      </w:pPr>
+      <w:r>
+        <w:rPr>
+          <w:sz w:val="24"/>
+          <w:szCs w:val="24"/>
+        </w:rPr>
+        <w:t>First you must have Eclipse IDE installed. To do that, follow these steps:</w:t>
+      </w:r>
+    </w:p>
+    <w:p>
+      <w:pPr>
+        <w:pStyle w:val="ListParagraph"/>
+        <w:numPr>
+          <w:ilvl w:val="1"/>
+          <w:numId w:val="4"/>
+        </w:numPr>
+        <w:rPr>
+          <w:sz w:val="24"/>
+          <w:szCs w:val="24"/>
+        </w:rPr>
+      </w:pPr>
+      <w:r>
+        <w:rPr>
+          <w:sz w:val="24"/>
+          <w:szCs w:val="24"/>
+        </w:rPr>
+        <w:t xml:space="preserve">Download the Eclipse IDE latest version for Java developers from this URL </w:t>
+      </w:r>
+      <w:hyperlink r:id="rId8" w:history="1">
+        <w:r>
+          <w:rPr>
+            <w:rStyle w:val="Hyperlink"/>
+            <w:sz w:val="24"/>
+            <w:szCs w:val="24"/>
+          </w:rPr>
+          <w:t>http://www.eclipse.org/downloads/</w:t>
+        </w:r>
+      </w:hyperlink>
+      <w:r>
+        <w:rPr>
+          <w:sz w:val="24"/>
+          <w:szCs w:val="24"/>
+        </w:rPr>
+        <w:t xml:space="preserve"> </w:t>
+      </w:r>
+    </w:p>
+    <w:p>
+      <w:pPr>
+        <w:pStyle w:val="ListParagraph"/>
+        <w:numPr>
+          <w:ilvl w:val="1"/>
+          <w:numId w:val="4"/>
+        </w:numPr>
+        <w:rPr>
+          <w:sz w:val="24"/>
+          <w:szCs w:val="24"/>
+        </w:rPr>
+      </w:pPr>
+      <w:r>
+        <w:rPr>
+          <w:sz w:val="24"/>
+          <w:szCs w:val="24"/>
+        </w:rPr>
+        <w:t>Unpack and install the Eclipse IDE.</w:t>
+      </w:r>
+    </w:p>
+    <w:p>
+      <w:pPr>
+        <w:pStyle w:val="ListParagraph"/>
+        <w:numPr>
+          <w:ilvl w:val="0"/>
+          <w:numId w:val="4"/>
+        </w:numPr>
+        <w:rPr>
+          <w:sz w:val="24"/>
+          <w:szCs w:val="24"/>
+        </w:rPr>
+      </w:pPr>
+      <w:r>
+        <w:rPr>
+          <w:sz w:val="24"/>
+          <w:szCs w:val="24"/>
+        </w:rPr>
+        <w:t xml:space="preserve">Install the Ink-Framework Eclipse </w:t>
+      </w:r>
+      <w:proofErr w:type="spellStart"/>
+      <w:r>
+        <w:rPr>
+          <w:sz w:val="24"/>
+          <w:szCs w:val="24"/>
+        </w:rPr>
+        <w:t>plugin</w:t>
+      </w:r>
+      <w:proofErr w:type="spellEnd"/>
+      <w:r>
+        <w:rPr>
+          <w:sz w:val="24"/>
+          <w:szCs w:val="24"/>
+        </w:rPr>
+        <w:t>:</w:t>
+      </w:r>
+    </w:p>
+    <w:p>
+      <w:pPr>
+        <w:pStyle w:val="ListParagraph"/>
+        <w:numPr>
+          <w:ilvl w:val="1"/>
+          <w:numId w:val="4"/>
+        </w:numPr>
+        <w:rPr>
+          <w:sz w:val="24"/>
+          <w:szCs w:val="24"/>
+        </w:rPr>
+      </w:pPr>
+      <w:r>
+        <w:rPr>
+          <w:sz w:val="24"/>
+          <w:szCs w:val="24"/>
+        </w:rPr>
+        <w:t>Go to ‘Help’</w:t>
+      </w:r>
+      <w:r>
+        <w:rPr>
+          <w:sz w:val="24"/>
+          <w:szCs w:val="24"/>
+        </w:rPr>
+        <w:sym w:font="Wingdings" w:char="F0E0"/>
+      </w:r>
+      <w:r>
+        <w:rPr>
+          <w:sz w:val="24"/>
+          <w:szCs w:val="24"/>
+        </w:rPr>
+        <w:t>’Install New Software…’</w:t>
+      </w:r>
+    </w:p>
+    <w:p>
+      <w:pPr>
+        <w:pStyle w:val="ListParagraph"/>
+        <w:numPr>
+          <w:ilvl w:val="1"/>
+          <w:numId w:val="4"/>
+        </w:numPr>
+        <w:rPr>
+          <w:sz w:val="24"/>
+          <w:szCs w:val="24"/>
+        </w:rPr>
+      </w:pPr>
+      <w:r>
+        <w:rPr>
+          <w:sz w:val="24"/>
+          <w:szCs w:val="24"/>
+        </w:rPr>
+        <w:t xml:space="preserve">Type in the Ink-Framework update site URL : </w:t>
+      </w:r>
+      <w:hyperlink r:id="rId9" w:history="1">
+        <w:r>
+          <w:rPr>
+            <w:rStyle w:val="Hyperlink"/>
+            <w:sz w:val="24"/>
+            <w:szCs w:val="24"/>
+          </w:rPr>
+          <w:t>http://aop.cslab.openu.ac.il/research/ink.eclipse.site/</w:t>
+        </w:r>
+      </w:hyperlink>
+      <w:r>
+        <w:rPr>
+          <w:sz w:val="24"/>
+          <w:szCs w:val="24"/>
+        </w:rPr>
+        <w:t xml:space="preserve"> :</w:t>
+      </w:r>
+    </w:p>
+    <w:p>
+      <w:pPr>
+        <w:pStyle w:val="ListParagraph"/>
+        <w:ind w:left="1440"/>
+        <w:rPr>
+          <w:sz w:val="24"/>
+          <w:szCs w:val="24"/>
+        </w:rPr>
+      </w:pPr>
+      <w:r>
+        <w:rPr>
+          <w:noProof/>
+          <w:sz w:val="24"/>
+          <w:szCs w:val="24"/>
+        </w:rPr>
+        <w:lastRenderedPageBreak/>
+        <w:drawing>
+          <wp:anchor distT="0" distB="0" distL="114300" distR="114300" simplePos="0" relativeHeight="251659264" behindDoc="0" locked="0" layoutInCell="1" allowOverlap="1">
+            <wp:simplePos x="0" y="0"/>
+            <wp:positionH relativeFrom="column">
+              <wp:posOffset>341630</wp:posOffset>
+            </wp:positionH>
+            <wp:positionV relativeFrom="paragraph">
+              <wp:posOffset>281305</wp:posOffset>
+            </wp:positionV>
+            <wp:extent cx="5220335" cy="5065395"/>
+            <wp:effectExtent l="19050" t="0" r="0" b="0"/>
+            <wp:wrapTopAndBottom/>
+            <wp:docPr id="3" name="Picture 1"/>
+            <wp:cNvGraphicFramePr>
+              <a:graphicFrameLocks xmlns:a="http://schemas.openxmlformats.org/drawingml/2006/main" noChangeAspect="1"/>
+            </wp:cNvGraphicFramePr>
+            <a:graphic xmlns:a="http://schemas.openxmlformats.org/drawingml/2006/main">
+              <a:graphicData uri="http://schemas.openxmlformats.org/drawingml/2006/picture">
+                <pic:pic xmlns:pic="http://schemas.openxmlformats.org/drawingml/2006/picture">
+                  <pic:nvPicPr>
+                    <pic:cNvPr id="0" name="Picture 1"/>
+                    <pic:cNvPicPr>
+                      <a:picLocks noChangeAspect="1" noChangeArrowheads="1"/>
+                    </pic:cNvPicPr>
+                  </pic:nvPicPr>
+                  <pic:blipFill>
+                    <a:blip r:embed="rId10"/>
+                    <a:srcRect/>
+                    <a:stretch>
+                      <a:fillRect/>
+                    </a:stretch>
+                  </pic:blipFill>
+                  <pic:spPr bwMode="auto">
+                    <a:xfrm>
+                      <a:off x="0" y="0"/>
+                      <a:ext cx="5220335" cy="5065395"/>
+                    </a:xfrm>
+                    <a:prstGeom prst="rect">
+                      <a:avLst/>
+                    </a:prstGeom>
+                    <a:noFill/>
+                    <a:ln w="9525">
+                      <a:noFill/>
+                      <a:miter lim="800000"/>
+                      <a:headEnd/>
+                      <a:tailEnd/>
+                    </a:ln>
+                  </pic:spPr>
+                </pic:pic>
+              </a:graphicData>
+            </a:graphic>
+          </wp:anchor>
+        </w:drawing>
+      </w:r>
+      <w:r>
+        <w:rPr>
+          <w:sz w:val="24"/>
+          <w:szCs w:val="24"/>
+        </w:rPr>
+        <w:t>Mark the ‘</w:t>
+      </w:r>
+      <w:proofErr w:type="spellStart"/>
+      <w:r>
+        <w:rPr>
+          <w:sz w:val="24"/>
+          <w:szCs w:val="24"/>
+        </w:rPr>
+        <w:t>InkInk</w:t>
+      </w:r>
+      <w:proofErr w:type="spellEnd"/>
+      <w:r>
+        <w:rPr>
+          <w:sz w:val="24"/>
+          <w:szCs w:val="24"/>
+        </w:rPr>
+        <w:t>’ flag and then click the ‘Next’ button.</w:t>
+      </w:r>
+    </w:p>
+    <w:p>
+      <w:pPr>
+        <w:pStyle w:val="ListParagraph"/>
+        <w:ind w:left="1440"/>
+        <w:rPr>
+          <w:sz w:val="24"/>
+          <w:szCs w:val="24"/>
+        </w:rPr>
+      </w:pPr>
+    </w:p>
+    <w:p>
+      <w:pPr>
+        <w:pStyle w:val="ListParagraph"/>
+        <w:numPr>
+          <w:ilvl w:val="1"/>
+          <w:numId w:val="4"/>
+        </w:numPr>
+        <w:rPr>
+          <w:sz w:val="24"/>
+          <w:szCs w:val="24"/>
+        </w:rPr>
+      </w:pPr>
+      <w:r>
+        <w:rPr>
+          <w:sz w:val="24"/>
+          <w:szCs w:val="24"/>
+        </w:rPr>
+        <w:t>Complete the installation process and restart the Eclipse.</w:t>
+      </w:r>
+    </w:p>
+    <w:p>
+      <w:pPr>
+        <w:pStyle w:val="ListParagraph"/>
+        <w:numPr>
+          <w:ilvl w:val="0"/>
+          <w:numId w:val="4"/>
+        </w:numPr>
+        <w:rPr>
+          <w:sz w:val="24"/>
+          <w:szCs w:val="24"/>
+        </w:rPr>
+      </w:pPr>
+      <w:r>
+        <w:rPr>
+          <w:sz w:val="24"/>
+          <w:szCs w:val="24"/>
+        </w:rPr>
+        <w:t xml:space="preserve">Install Eclipse SVN  </w:t>
+      </w:r>
+      <w:proofErr w:type="spellStart"/>
+      <w:r>
+        <w:rPr>
+          <w:sz w:val="24"/>
+          <w:szCs w:val="24"/>
+        </w:rPr>
+        <w:t>plugin</w:t>
+      </w:r>
+      <w:proofErr w:type="spellEnd"/>
+      <w:r>
+        <w:rPr>
+          <w:sz w:val="24"/>
+          <w:szCs w:val="24"/>
+        </w:rPr>
+        <w:t xml:space="preserve"> :</w:t>
+      </w:r>
+    </w:p>
+    <w:p>
+      <w:pPr>
+        <w:pStyle w:val="ListParagraph"/>
+        <w:numPr>
+          <w:ilvl w:val="1"/>
+          <w:numId w:val="4"/>
+        </w:numPr>
+        <w:rPr>
+          <w:sz w:val="24"/>
+          <w:szCs w:val="24"/>
+        </w:rPr>
+      </w:pPr>
+      <w:r>
+        <w:rPr>
+          <w:sz w:val="24"/>
+          <w:szCs w:val="24"/>
+        </w:rPr>
+        <w:t xml:space="preserve">Follow these instructions : </w:t>
+      </w:r>
+      <w:hyperlink r:id="rId11" w:history="1">
+        <w:r>
+          <w:rPr>
+            <w:rStyle w:val="Hyperlink"/>
+            <w:sz w:val="24"/>
+            <w:szCs w:val="24"/>
+          </w:rPr>
+          <w:t>http://subclipse.tigris.org/servlets/ProjectProcess?pageID=p4wYuA</w:t>
+        </w:r>
+      </w:hyperlink>
+    </w:p>
+    <w:p>
+      <w:pPr>
+        <w:pStyle w:val="ListParagraph"/>
+        <w:numPr>
+          <w:ilvl w:val="1"/>
+          <w:numId w:val="4"/>
+        </w:numPr>
+        <w:rPr>
+          <w:sz w:val="24"/>
+          <w:szCs w:val="24"/>
+        </w:rPr>
+      </w:pPr>
+      <w:r>
+        <w:rPr>
+          <w:sz w:val="24"/>
+          <w:szCs w:val="24"/>
+        </w:rPr>
+        <w:t>Or simply go to ‘Help’</w:t>
+      </w:r>
+      <w:r>
+        <w:rPr>
+          <w:sz w:val="24"/>
+          <w:szCs w:val="24"/>
+        </w:rPr>
+        <w:sym w:font="Wingdings" w:char="F0E0"/>
+      </w:r>
+      <w:r>
+        <w:rPr>
+          <w:sz w:val="24"/>
+          <w:szCs w:val="24"/>
+        </w:rPr>
+        <w:t xml:space="preserve">’Install New Software’ </w:t>
+      </w:r>
+      <w:r>
+        <w:rPr>
+          <w:sz w:val="24"/>
+          <w:szCs w:val="24"/>
+        </w:rPr>
+        <w:sym w:font="Wingdings" w:char="F0E0"/>
+      </w:r>
+      <w:r>
+        <w:rPr>
+          <w:sz w:val="24"/>
+          <w:szCs w:val="24"/>
+        </w:rPr>
+        <w:t xml:space="preserve"> type in the update site URL </w:t>
+      </w:r>
+      <w:hyperlink r:id="rId12" w:history="1">
+        <w:r>
+          <w:rPr>
+            <w:rStyle w:val="Hyperlink"/>
+            <w:sz w:val="24"/>
+            <w:szCs w:val="24"/>
+          </w:rPr>
+          <w:t>http://subclipse.tigris.org/update_1.6.x</w:t>
+        </w:r>
+      </w:hyperlink>
+      <w:r>
+        <w:rPr>
+          <w:sz w:val="24"/>
+          <w:szCs w:val="24"/>
+        </w:rPr>
+        <w:t xml:space="preserve">  </w:t>
+      </w:r>
+      <w:r>
+        <w:rPr>
+          <w:sz w:val="24"/>
+          <w:szCs w:val="24"/>
+        </w:rPr>
+        <w:sym w:font="Wingdings" w:char="F0E0"/>
+      </w:r>
+      <w:r>
+        <w:rPr>
+          <w:sz w:val="24"/>
+          <w:szCs w:val="24"/>
+        </w:rPr>
+        <w:t xml:space="preserve"> </w:t>
+      </w:r>
+      <w:r>
+        <w:rPr>
+          <w:sz w:val="24"/>
+          <w:szCs w:val="24"/>
+        </w:rPr>
+        <w:t>‘</w:t>
+      </w:r>
+      <w:r>
+        <w:rPr>
+          <w:sz w:val="24"/>
+          <w:szCs w:val="24"/>
+        </w:rPr>
+        <w:t>Next</w:t>
+      </w:r>
+      <w:r>
+        <w:rPr>
+          <w:sz w:val="24"/>
+          <w:szCs w:val="24"/>
+        </w:rPr>
+        <w:t>’</w:t>
+      </w:r>
+      <w:r>
+        <w:rPr>
+          <w:sz w:val="24"/>
+          <w:szCs w:val="24"/>
+        </w:rPr>
+        <w:t>…</w:t>
+      </w:r>
+    </w:p>
+    <w:p>
+      <w:pPr>
+        <w:pStyle w:val="ListParagraph"/>
+        <w:numPr>
+          <w:ilvl w:val="0"/>
+          <w:numId w:val="4"/>
+        </w:numPr>
+        <w:rPr>
+          <w:sz w:val="24"/>
+          <w:szCs w:val="24"/>
+        </w:rPr>
+      </w:pPr>
+      <w:r>
+        <w:rPr>
+          <w:sz w:val="24"/>
+          <w:szCs w:val="24"/>
+        </w:rPr>
+        <w:t>Download the ‘ink-tutorial’ Eclipse project:</w:t>
+      </w:r>
+    </w:p>
+    <w:p>
+      <w:pPr>
+        <w:pStyle w:val="ListParagraph"/>
+        <w:numPr>
+          <w:ilvl w:val="1"/>
+          <w:numId w:val="4"/>
+        </w:numPr>
+        <w:rPr>
+          <w:sz w:val="24"/>
+          <w:szCs w:val="24"/>
+        </w:rPr>
+      </w:pPr>
+      <w:r>
+        <w:rPr>
+          <w:sz w:val="24"/>
+          <w:szCs w:val="24"/>
+        </w:rPr>
+        <w:lastRenderedPageBreak/>
+        <w:t xml:space="preserve">Go to </w:t>
+      </w:r>
+      <w:r>
+        <w:rPr>
+          <w:sz w:val="24"/>
+          <w:szCs w:val="24"/>
+        </w:rPr>
+        <w:t>‘</w:t>
+      </w:r>
+      <w:r>
+        <w:rPr>
+          <w:sz w:val="24"/>
+          <w:szCs w:val="24"/>
+        </w:rPr>
+        <w:t>File</w:t>
+      </w:r>
+      <w:r>
+        <w:rPr>
+          <w:sz w:val="24"/>
+          <w:szCs w:val="24"/>
+        </w:rPr>
+        <w:t>’</w:t>
+      </w:r>
+      <w:r>
+        <w:rPr>
+          <w:sz w:val="24"/>
+          <w:szCs w:val="24"/>
+        </w:rPr>
+        <w:sym w:font="Wingdings" w:char="F0E0"/>
+      </w:r>
+      <w:r>
+        <w:rPr>
+          <w:sz w:val="24"/>
+          <w:szCs w:val="24"/>
+        </w:rPr>
+        <w:t>’</w:t>
+      </w:r>
+      <w:r>
+        <w:rPr>
+          <w:sz w:val="24"/>
+          <w:szCs w:val="24"/>
+        </w:rPr>
+        <w:t>Import</w:t>
+      </w:r>
+      <w:r>
+        <w:rPr>
+          <w:sz w:val="24"/>
+          <w:szCs w:val="24"/>
+        </w:rPr>
+        <w:t>’</w:t>
+      </w:r>
+      <w:r>
+        <w:rPr>
+          <w:sz w:val="24"/>
+          <w:szCs w:val="24"/>
+        </w:rPr>
+        <w:t xml:space="preserve"> and choose </w:t>
+      </w:r>
+      <w:r>
+        <w:rPr>
+          <w:sz w:val="24"/>
+          <w:szCs w:val="24"/>
+        </w:rPr>
+        <w:t>‘</w:t>
+      </w:r>
+      <w:r>
+        <w:rPr>
+          <w:sz w:val="24"/>
+          <w:szCs w:val="24"/>
+        </w:rPr>
+        <w:t>Checkout Projects from SVN</w:t>
+      </w:r>
+      <w:r>
+        <w:rPr>
+          <w:sz w:val="24"/>
+          <w:szCs w:val="24"/>
+        </w:rPr>
+        <w:t>’</w:t>
+      </w:r>
+      <w:r>
+        <w:rPr>
+          <w:sz w:val="24"/>
+          <w:szCs w:val="24"/>
+        </w:rPr>
+        <w:t>.</w:t>
+      </w:r>
+      <w:r>
+        <w:rPr>
+          <w:noProof/>
+          <w:sz w:val="24"/>
+          <w:szCs w:val="24"/>
+        </w:rPr>
+        <w:drawing>
+          <wp:anchor distT="0" distB="0" distL="114300" distR="114300" simplePos="0" relativeHeight="251660288" behindDoc="0" locked="0" layoutInCell="1" allowOverlap="1">
+            <wp:simplePos x="0" y="0"/>
+            <wp:positionH relativeFrom="column">
+              <wp:posOffset>937079</wp:posOffset>
+            </wp:positionH>
+            <wp:positionV relativeFrom="paragraph">
+              <wp:posOffset>5987</wp:posOffset>
+            </wp:positionV>
+            <wp:extent cx="3835400" cy="3802743"/>
+            <wp:effectExtent l="19050" t="0" r="0" b="0"/>
+            <wp:wrapTopAndBottom/>
+            <wp:docPr id="5" name="Picture 4"/>
+            <wp:cNvGraphicFramePr>
+              <a:graphicFrameLocks xmlns:a="http://schemas.openxmlformats.org/drawingml/2006/main" noChangeAspect="1"/>
+            </wp:cNvGraphicFramePr>
+            <a:graphic xmlns:a="http://schemas.openxmlformats.org/drawingml/2006/main">
+              <a:graphicData uri="http://schemas.openxmlformats.org/drawingml/2006/picture">
+                <pic:pic xmlns:pic="http://schemas.openxmlformats.org/drawingml/2006/picture">
+                  <pic:nvPicPr>
+                    <pic:cNvPr id="0" name="Picture 4"/>
+                    <pic:cNvPicPr>
+                      <a:picLocks noChangeAspect="1" noChangeArrowheads="1"/>
+                    </pic:cNvPicPr>
+                  </pic:nvPicPr>
+                  <pic:blipFill>
+                    <a:blip r:embed="rId13"/>
+                    <a:srcRect/>
+                    <a:stretch>
+                      <a:fillRect/>
+                    </a:stretch>
+                  </pic:blipFill>
+                  <pic:spPr bwMode="auto">
+                    <a:xfrm>
+                      <a:off x="0" y="0"/>
+                      <a:ext cx="3835400" cy="3802743"/>
+                    </a:xfrm>
+                    <a:prstGeom prst="rect">
+                      <a:avLst/>
+                    </a:prstGeom>
+                    <a:noFill/>
+                    <a:ln w="9525">
+                      <a:noFill/>
+                      <a:miter lim="800000"/>
+                      <a:headEnd/>
+                      <a:tailEnd/>
+                    </a:ln>
+                  </pic:spPr>
+                </pic:pic>
+              </a:graphicData>
+            </a:graphic>
+          </wp:anchor>
+        </w:drawing>
+      </w:r>
+    </w:p>
+    <w:p>
+      <w:pPr>
+        <w:pStyle w:val="ListParagraph"/>
+        <w:numPr>
+          <w:ilvl w:val="1"/>
+          <w:numId w:val="4"/>
+        </w:numPr>
+        <w:rPr>
+          <w:sz w:val="24"/>
+          <w:szCs w:val="24"/>
+        </w:rPr>
+      </w:pPr>
+      <w:r>
+        <w:rPr>
+          <w:sz w:val="24"/>
+          <w:szCs w:val="24"/>
+        </w:rPr>
+        <w:t xml:space="preserve">Choose ‘Create a new repository location’ </w:t>
+      </w:r>
+      <w:r>
+        <w:rPr>
+          <w:sz w:val="24"/>
+          <w:szCs w:val="24"/>
+        </w:rPr>
+        <w:sym w:font="Wingdings" w:char="F0E0"/>
+      </w:r>
+      <w:r>
+        <w:rPr>
+          <w:sz w:val="24"/>
+          <w:szCs w:val="24"/>
+        </w:rPr>
+        <w:t xml:space="preserve"> </w:t>
+      </w:r>
+      <w:r>
+        <w:rPr>
+          <w:sz w:val="24"/>
+          <w:szCs w:val="24"/>
+        </w:rPr>
+        <w:t>‘</w:t>
+      </w:r>
+      <w:r>
+        <w:rPr>
+          <w:sz w:val="24"/>
+          <w:szCs w:val="24"/>
+        </w:rPr>
+        <w:t>Next</w:t>
+      </w:r>
+      <w:r>
+        <w:rPr>
+          <w:sz w:val="24"/>
+          <w:szCs w:val="24"/>
+        </w:rPr>
+        <w:t>’</w:t>
+      </w:r>
+      <w:r>
+        <w:rPr>
+          <w:sz w:val="24"/>
+          <w:szCs w:val="24"/>
+        </w:rPr>
+        <w:t>.</w:t>
+      </w:r>
+    </w:p>
+    <w:p>
+      <w:pPr>
+        <w:pStyle w:val="ListParagraph"/>
+        <w:numPr>
+          <w:ilvl w:val="1"/>
+          <w:numId w:val="4"/>
+        </w:numPr>
+        <w:rPr>
+          <w:sz w:val="24"/>
+          <w:szCs w:val="24"/>
+        </w:rPr>
+      </w:pPr>
+      <w:r>
+        <w:rPr>
+          <w:sz w:val="24"/>
+          <w:szCs w:val="24"/>
+        </w:rPr>
+        <w:t>Paste the following URL</w:t>
+      </w:r>
+      <w:r>
+        <w:rPr>
+          <w:sz w:val="24"/>
+          <w:szCs w:val="24"/>
+        </w:rPr>
+        <w:t xml:space="preserve">: </w:t>
+      </w:r>
+      <w:hyperlink r:id="rId14" w:history="1">
+        <w:r>
+          <w:rPr>
+            <w:rStyle w:val="Hyperlink"/>
+            <w:sz w:val="24"/>
+            <w:szCs w:val="24"/>
+          </w:rPr>
+          <w:t>http://svn.codespot.com/a/eclipselabs.org/ink/trunk/ink.tutorials</w:t>
+        </w:r>
+      </w:hyperlink>
+      <w:r>
+        <w:rPr>
+          <w:sz w:val="24"/>
+          <w:szCs w:val="24"/>
+        </w:rPr>
+        <w:t xml:space="preserve"> and press </w:t>
+      </w:r>
+      <w:r>
+        <w:rPr>
+          <w:sz w:val="24"/>
+          <w:szCs w:val="24"/>
+        </w:rPr>
+        <w:t>‘</w:t>
+      </w:r>
+      <w:r>
+        <w:rPr>
+          <w:sz w:val="24"/>
+          <w:szCs w:val="24"/>
+        </w:rPr>
+        <w:t>Next</w:t>
+      </w:r>
+      <w:r>
+        <w:rPr>
+          <w:sz w:val="24"/>
+          <w:szCs w:val="24"/>
+        </w:rPr>
+        <w:t>’</w:t>
+      </w:r>
+      <w:r>
+        <w:rPr>
+          <w:sz w:val="24"/>
+          <w:szCs w:val="24"/>
+        </w:rPr>
+        <w:t>.</w:t>
+      </w:r>
+      <w:r>
+        <w:rPr>
+          <w:noProof/>
+          <w:sz w:val="24"/>
+          <w:szCs w:val="24"/>
+        </w:rPr>
+        <w:t xml:space="preserve"> </w:t>
+      </w:r>
+    </w:p>
+    <w:p>
+      <w:pPr>
+        <w:pStyle w:val="ListParagraph"/>
+        <w:ind w:left="1440"/>
+        <w:rPr>
+          <w:sz w:val="24"/>
+          <w:szCs w:val="24"/>
+        </w:rPr>
+      </w:pPr>
+      <w:r>
+        <w:rPr>
+          <w:noProof/>
+          <w:sz w:val="24"/>
+          <w:szCs w:val="24"/>
+        </w:rPr>
+        <w:lastRenderedPageBreak/>
+        <w:drawing>
+          <wp:inline distT="0" distB="0" distL="0" distR="0">
+            <wp:extent cx="3493135" cy="2063750"/>
+            <wp:effectExtent l="19050" t="0" r="0" b="0"/>
+            <wp:docPr id="6" name="Picture 1"/>
+            <wp:cNvGraphicFramePr>
+              <a:graphicFrameLocks xmlns:a="http://schemas.openxmlformats.org/drawingml/2006/main" noChangeAspect="1"/>
+            </wp:cNvGraphicFramePr>
+            <a:graphic xmlns:a="http://schemas.openxmlformats.org/drawingml/2006/main">
+              <a:graphicData uri="http://schemas.openxmlformats.org/drawingml/2006/picture">
+                <pic:pic xmlns:pic="http://schemas.openxmlformats.org/drawingml/2006/picture">
+                  <pic:nvPicPr>
+                    <pic:cNvPr id="0" name="Picture 1"/>
+                    <pic:cNvPicPr>
+                      <a:picLocks noChangeAspect="1" noChangeArrowheads="1"/>
+                    </pic:cNvPicPr>
+                  </pic:nvPicPr>
+                  <pic:blipFill>
+                    <a:blip r:embed="rId15"/>
+                    <a:srcRect/>
+                    <a:stretch>
+                      <a:fillRect/>
+                    </a:stretch>
+                  </pic:blipFill>
+                  <pic:spPr bwMode="auto">
+                    <a:xfrm>
+                      <a:off x="0" y="0"/>
+                      <a:ext cx="3493407" cy="2061029"/>
+                    </a:xfrm>
+                    <a:prstGeom prst="rect">
+                      <a:avLst/>
+                    </a:prstGeom>
+                    <a:noFill/>
+                    <a:ln w="9525">
+                      <a:noFill/>
+                      <a:miter lim="800000"/>
+                      <a:headEnd/>
+                      <a:tailEnd/>
+                    </a:ln>
+                  </pic:spPr>
+                </pic:pic>
+              </a:graphicData>
+            </a:graphic>
+          </wp:inline>
+        </w:drawing>
+      </w:r>
+    </w:p>
+    <w:p>
+      <w:pPr>
+        <w:pStyle w:val="ListParagraph"/>
+        <w:ind w:left="1440"/>
+        <w:rPr>
+          <w:sz w:val="24"/>
+          <w:szCs w:val="24"/>
+        </w:rPr>
+      </w:pPr>
+    </w:p>
+    <w:p>
+      <w:pPr>
+        <w:pStyle w:val="ListParagraph"/>
+        <w:numPr>
+          <w:ilvl w:val="1"/>
+          <w:numId w:val="4"/>
+        </w:numPr>
+        <w:rPr>
+          <w:sz w:val="24"/>
+          <w:szCs w:val="24"/>
+        </w:rPr>
+      </w:pPr>
+      <w:r>
+        <w:rPr>
+          <w:sz w:val="24"/>
+          <w:szCs w:val="24"/>
+        </w:rPr>
+        <w:t xml:space="preserve">Choose the root element and press </w:t>
+      </w:r>
+      <w:r>
+        <w:rPr>
+          <w:sz w:val="24"/>
+          <w:szCs w:val="24"/>
+        </w:rPr>
+        <w:t>‘</w:t>
+      </w:r>
+      <w:r>
+        <w:rPr>
+          <w:sz w:val="24"/>
+          <w:szCs w:val="24"/>
+        </w:rPr>
+        <w:t>Finish</w:t>
+      </w:r>
+      <w:r>
+        <w:rPr>
+          <w:sz w:val="24"/>
+          <w:szCs w:val="24"/>
+        </w:rPr>
+        <w:t>’</w:t>
+      </w:r>
+      <w:r>
+        <w:rPr>
+          <w:sz w:val="24"/>
+          <w:szCs w:val="24"/>
+        </w:rPr>
+        <w:t>.</w:t>
+      </w:r>
+    </w:p>
+    <w:p>
+      <w:pPr>
+        <w:pStyle w:val="ListParagraph"/>
+        <w:ind w:left="1440"/>
+        <w:rPr>
+          <w:sz w:val="24"/>
+          <w:szCs w:val="24"/>
+        </w:rPr>
+      </w:pPr>
+      <w:r>
+        <w:rPr>
+          <w:noProof/>
+          <w:sz w:val="24"/>
+          <w:szCs w:val="24"/>
+        </w:rPr>
+        <w:drawing>
+          <wp:inline distT="0" distB="0" distL="0" distR="0">
+            <wp:extent cx="3841750" cy="2724191"/>
+            <wp:effectExtent l="19050" t="0" r="6350" b="0"/>
+            <wp:docPr id="9" name="Picture 7"/>
+            <wp:cNvGraphicFramePr>
+              <a:graphicFrameLocks xmlns:a="http://schemas.openxmlformats.org/drawingml/2006/main" noChangeAspect="1"/>
+            </wp:cNvGraphicFramePr>
+            <a:graphic xmlns:a="http://schemas.openxmlformats.org/drawingml/2006/main">
+              <a:graphicData uri="http://schemas.openxmlformats.org/drawingml/2006/picture">
+                <pic:pic xmlns:pic="http://schemas.openxmlformats.org/drawingml/2006/picture">
+                  <pic:nvPicPr>
+                    <pic:cNvPr id="0" name="Picture 7"/>
+                    <pic:cNvPicPr>
+                      <a:picLocks noChangeAspect="1" noChangeArrowheads="1"/>
+                    </pic:cNvPicPr>
+                  </pic:nvPicPr>
+                  <pic:blipFill>
+                    <a:blip r:embed="rId16"/>
+                    <a:srcRect/>
+                    <a:stretch>
+                      <a:fillRect/>
+                    </a:stretch>
+                  </pic:blipFill>
+                  <pic:spPr bwMode="auto">
+                    <a:xfrm>
+                      <a:off x="0" y="0"/>
+                      <a:ext cx="3841977" cy="2724352"/>
+                    </a:xfrm>
+                    <a:prstGeom prst="rect">
+                      <a:avLst/>
+                    </a:prstGeom>
+                    <a:noFill/>
+                    <a:ln w="9525">
+                      <a:noFill/>
+                      <a:miter lim="800000"/>
+                      <a:headEnd/>
+                      <a:tailEnd/>
+                    </a:ln>
+                  </pic:spPr>
+                </pic:pic>
+              </a:graphicData>
+            </a:graphic>
+          </wp:inline>
+        </w:drawing>
+      </w:r>
+    </w:p>
+    <w:p>
+      <w:pPr>
+        <w:pStyle w:val="ListParagraph"/>
+        <w:numPr>
+          <w:ilvl w:val="1"/>
+          <w:numId w:val="4"/>
+        </w:numPr>
+        <w:rPr>
+          <w:sz w:val="24"/>
+          <w:szCs w:val="24"/>
+        </w:rPr>
+      </w:pPr>
+      <w:r>
+        <w:rPr>
+          <w:sz w:val="24"/>
+          <w:szCs w:val="24"/>
+        </w:rPr>
+        <w:t>Restart the Eclipse IDE.</w:t>
+      </w:r>
+    </w:p>
+    <w:p>
+      <w:pPr>
+        <w:pStyle w:val="ListParagraph"/>
+        <w:numPr>
+          <w:ilvl w:val="1"/>
+          <w:numId w:val="4"/>
+        </w:numPr>
+        <w:rPr>
+          <w:sz w:val="24"/>
+          <w:szCs w:val="24"/>
+        </w:rPr>
+      </w:pPr>
+      <w:r>
+        <w:rPr>
+          <w:sz w:val="24"/>
+          <w:szCs w:val="24"/>
+        </w:rPr>
+        <w:lastRenderedPageBreak/>
+        <w:t>Launch Clean-</w:t>
+      </w:r>
+      <w:proofErr w:type="gramStart"/>
+      <w:r>
+        <w:rPr>
+          <w:sz w:val="24"/>
+          <w:szCs w:val="24"/>
+        </w:rPr>
+        <w:t>Build :</w:t>
+      </w:r>
+      <w:proofErr w:type="gramEnd"/>
+      <w:r>
+        <w:rPr>
+          <w:sz w:val="24"/>
+          <w:szCs w:val="24"/>
+        </w:rPr>
+        <w:t xml:space="preserve"> Go to </w:t>
+      </w:r>
+      <w:r>
+        <w:rPr>
+          <w:sz w:val="24"/>
+          <w:szCs w:val="24"/>
+        </w:rPr>
+        <w:t>‘</w:t>
+      </w:r>
+      <w:r>
+        <w:rPr>
+          <w:sz w:val="24"/>
+          <w:szCs w:val="24"/>
+        </w:rPr>
+        <w:t>Project</w:t>
+      </w:r>
+      <w:r>
+        <w:rPr>
+          <w:sz w:val="24"/>
+          <w:szCs w:val="24"/>
+        </w:rPr>
+        <w:t>’</w:t>
+      </w:r>
+      <w:r>
+        <w:rPr>
+          <w:sz w:val="24"/>
+          <w:szCs w:val="24"/>
+        </w:rPr>
+        <w:sym w:font="Wingdings" w:char="F0E0"/>
+      </w:r>
+      <w:r>
+        <w:rPr>
+          <w:sz w:val="24"/>
+          <w:szCs w:val="24"/>
+        </w:rPr>
+        <w:t>’</w:t>
+      </w:r>
+      <w:r>
+        <w:rPr>
+          <w:sz w:val="24"/>
+          <w:szCs w:val="24"/>
+        </w:rPr>
+        <w:t>Clean</w:t>
+      </w:r>
+      <w:r>
+        <w:rPr>
+          <w:sz w:val="24"/>
+          <w:szCs w:val="24"/>
+        </w:rPr>
+        <w:t>’</w:t>
+      </w:r>
+      <w:r>
+        <w:rPr>
+          <w:sz w:val="24"/>
+          <w:szCs w:val="24"/>
+        </w:rPr>
+        <w:t xml:space="preserve"> (make sure ‘Clean all projects’ is marked)</w:t>
+      </w:r>
+      <w:r>
+        <w:rPr>
+          <w:sz w:val="24"/>
+          <w:szCs w:val="24"/>
+        </w:rPr>
+        <w:sym w:font="Wingdings" w:char="F0E0"/>
+      </w:r>
+      <w:r>
+        <w:rPr>
+          <w:sz w:val="24"/>
+          <w:szCs w:val="24"/>
+        </w:rPr>
+        <w:t xml:space="preserve">Press </w:t>
+      </w:r>
+      <w:r>
+        <w:rPr>
+          <w:sz w:val="24"/>
+          <w:szCs w:val="24"/>
+        </w:rPr>
+        <w:t>‘</w:t>
+      </w:r>
+      <w:r>
+        <w:rPr>
+          <w:sz w:val="24"/>
+          <w:szCs w:val="24"/>
+        </w:rPr>
+        <w:t>OK</w:t>
+      </w:r>
+      <w:r>
+        <w:rPr>
+          <w:sz w:val="24"/>
+          <w:szCs w:val="24"/>
+        </w:rPr>
+        <w:t>’</w:t>
+      </w:r>
+      <w:r>
+        <w:rPr>
+          <w:sz w:val="24"/>
+          <w:szCs w:val="24"/>
+        </w:rPr>
+        <w:t>.</w:t>
+      </w:r>
+    </w:p>
+    <w:p>
+      <w:pPr>
+        <w:pStyle w:val="ListParagraph"/>
+        <w:ind w:left="1440"/>
+        <w:rPr>
+          <w:sz w:val="24"/>
+          <w:szCs w:val="24"/>
+        </w:rPr>
+      </w:pPr>
+    </w:p>
     <w:p/>
     <w:p>
       <w:pPr>
+        <w:rPr>
+          <w:rFonts w:asciiTheme="majorHAnsi" w:eastAsiaTheme="majorEastAsia" w:hAnsiTheme="majorHAnsi" w:cstheme="majorBidi"/>
+          <w:b/>
+          <w:bCs/>
+          <w:color w:val="365F91" w:themeColor="accent1" w:themeShade="BF"/>
+          <w:sz w:val="28"/>
+          <w:szCs w:val="28"/>
+        </w:rPr>
+      </w:pPr>
+      <w:r>
+        <w:br w:type="page"/>
+      </w:r>
+    </w:p>
+    <w:p>
+      <w:pPr>
         <w:pStyle w:val="Heading1"/>
       </w:pPr>
       <w:r>
+        <w:lastRenderedPageBreak/>
         <w:t>Open issues</w:t>
       </w:r>
     </w:p>
@@ -7098,6 +8335,95 @@
       </w:pPr>
     </w:lvl>
   </w:abstractNum>
+  <w:abstractNum w:abstractNumId="3">
+    <w:nsid w:val="59E61958"/>
+    <w:multiLevelType w:val="hybridMultilevel"/>
+    <w:tmpl w:val="FD9259BE"/>
+    <w:lvl w:ilvl="0" w:tplc="0409000F">
+      <w:start w:val="1"/>
+      <w:numFmt w:val="decimal"/>
+      <w:lvlText w:val="%1."/>
+      <w:lvlJc w:val="left"/>
+      <w:pPr>
+        <w:ind w:left="720" w:hanging="360"/>
+      </w:pPr>
+      <w:rPr>
+        <w:rFonts w:hint="default"/>
+      </w:rPr>
+    </w:lvl>
+    <w:lvl w:ilvl="1" w:tplc="04090019">
+      <w:start w:val="1"/>
+      <w:numFmt w:val="lowerLetter"/>
+      <w:lvlText w:val="%2."/>
+      <w:lvlJc w:val="left"/>
+      <w:pPr>
+        <w:ind w:left="1440" w:hanging="360"/>
+      </w:pPr>
+    </w:lvl>
+    <w:lvl w:ilvl="2" w:tplc="0409001B" w:tentative="1">
+      <w:start w:val="1"/>
+      <w:numFmt w:val="lowerRoman"/>
+      <w:lvlText w:val="%3."/>
+      <w:lvlJc w:val="right"/>
+      <w:pPr>
+        <w:ind w:left="2160" w:hanging="180"/>
+      </w:pPr>
+    </w:lvl>
+    <w:lvl w:ilvl="3" w:tplc="0409000F" w:tentative="1">
+      <w:start w:val="1"/>
+      <w:numFmt w:val="decimal"/>
+      <w:lvlText w:val="%4."/>
+      <w:lvlJc w:val="left"/>
+      <w:pPr>
+        <w:ind w:left="2880" w:hanging="360"/>
+      </w:pPr>
+    </w:lvl>
+    <w:lvl w:ilvl="4" w:tplc="04090019" w:tentative="1">
+      <w:start w:val="1"/>
+      <w:numFmt w:val="lowerLetter"/>
+      <w:lvlText w:val="%5."/>
+      <w:lvlJc w:val="left"/>
+      <w:pPr>
+        <w:ind w:left="3600" w:hanging="360"/>
+      </w:pPr>
+    </w:lvl>
+    <w:lvl w:ilvl="5" w:tplc="0409001B" w:tentative="1">
+      <w:start w:val="1"/>
+      <w:numFmt w:val="lowerRoman"/>
+      <w:lvlText w:val="%6."/>
+      <w:lvlJc w:val="right"/>
+      <w:pPr>
+        <w:ind w:left="4320" w:hanging="180"/>
+      </w:pPr>
+    </w:lvl>
+    <w:lvl w:ilvl="6" w:tplc="0409000F" w:tentative="1">
+      <w:start w:val="1"/>
+      <w:numFmt w:val="decimal"/>
+      <w:lvlText w:val="%7."/>
+      <w:lvlJc w:val="left"/>
+      <w:pPr>
+        <w:ind w:left="5040" w:hanging="360"/>
+      </w:pPr>
+    </w:lvl>
+    <w:lvl w:ilvl="7" w:tplc="04090019" w:tentative="1">
+      <w:start w:val="1"/>
+      <w:numFmt w:val="lowerLetter"/>
+      <w:lvlText w:val="%8."/>
+      <w:lvlJc w:val="left"/>
+      <w:pPr>
+        <w:ind w:left="5760" w:hanging="360"/>
+      </w:pPr>
+    </w:lvl>
+    <w:lvl w:ilvl="8" w:tplc="0409001B" w:tentative="1">
+      <w:start w:val="1"/>
+      <w:numFmt w:val="lowerRoman"/>
+      <w:lvlText w:val="%9."/>
+      <w:lvlJc w:val="right"/>
+      <w:pPr>
+        <w:ind w:left="6480" w:hanging="180"/>
+      </w:pPr>
+    </w:lvl>
+  </w:abstractNum>
   <w:num w:numId="1">
     <w:abstractNumId w:val="0"/>
   </w:num>
@@ -7106,6 +8432,9 @@
   </w:num>
   <w:num w:numId="3">
     <w:abstractNumId w:val="2"/>
+  </w:num>
+  <w:num w:numId="4">
+    <w:abstractNumId w:val="3"/>
   </w:num>
 </w:numbering>
 </file>
@@ -7447,7 +8776,6 @@
     <w:name w:val="Hyperlink"/>
     <w:basedOn w:val="DefaultParagraphFont"/>
     <w:uiPriority w:val="99"/>
-    <w:semiHidden/>
     <w:unhideWhenUsed/>
     <w:rsid w:val="001A1B58"/>
     <w:rPr>
@@ -7739,4 +9067,16 @@
   <a:objectDefaults/>
   <a:extraClrSchemeLst/>
 </a:theme>
+</file>
+
+<file path=customXml/item1.xml><?xml version="1.0" encoding="utf-8"?>
+<b:Sources xmlns:b="http://schemas.openxmlformats.org/officeDocument/2006/bibliography" xmlns="http://schemas.openxmlformats.org/officeDocument/2006/bibliography" SelectedStyle="\APA.XSL" StyleName="APA"/>
+</file>
+
+<file path=customXml/itemProps1.xml><?xml version="1.0" encoding="utf-8"?>
+<ds:datastoreItem xmlns:ds="http://schemas.openxmlformats.org/officeDocument/2006/customXml" ds:itemID="{B82A7434-0B80-4B26-80D6-FF0C917EF455}">
+  <ds:schemaRefs>
+    <ds:schemaRef ds:uri="http://schemas.openxmlformats.org/officeDocument/2006/bibliography"/>
+  </ds:schemaRefs>
+</ds:datastoreItem>
 </file>
</xml_diff>